<commit_message>
Notables in this release: PortableAppsFormat 3.7 README.md revision 1
</commit_message>
<xml_diff>
--- a/cheetahtemplateportable_readme_version_3.2.6.post1_Dev_Test_1_rev_1_gh.docx
+++ b/cheetahtemplateportable_readme_version_3.2.6.post1_Dev_Test_1_rev_1_gh.docx
@@ -413,8 +413,6 @@
         </w:rPr>
         <w:t>PortableAppsFormat 3.7</w:t>
       </w:r>
-      <w:bookmarkStart w:id="0" w:name="_GoBack"/>
-      <w:bookmarkEnd w:id="0"/>
       <w:r>
         <w:rPr>
           <w:rFonts w:ascii="Georgia" w:hAnsi="Georgia" w:hint="eastAsia"/>
@@ -506,7 +504,16 @@
             <w:rStyle w:val="Hyperlink"/>
             <w:rFonts w:ascii="Georgia" w:hAnsi="Georgia" w:cs="Courier New"/>
           </w:rPr>
-          <w:t>Download latest release</w:t>
+          <w:t>Download latest rel</w:t>
+        </w:r>
+        <w:bookmarkStart w:id="0" w:name="_GoBack"/>
+        <w:bookmarkEnd w:id="0"/>
+        <w:r>
+          <w:rPr>
+            <w:rStyle w:val="Hyperlink"/>
+            <w:rFonts w:ascii="Georgia" w:hAnsi="Georgia" w:cs="Courier New"/>
+          </w:rPr>
+          <w:t>ease</w:t>
         </w:r>
       </w:hyperlink>
     </w:p>

</xml_diff>